<commit_message>
Link to DOCX versions, and renamed files
</commit_message>
<xml_diff>
--- a/Templates/WAYGATE_VtomexL.docx
+++ b/Templates/WAYGATE_VtomexL.docx
@@ -148,8 +148,25 @@
         </w:r>
       </w:hyperlink>
     </w:p>
+    <w:p>
+      <w:pPr>
+        <w:pStyle w:val="Compact"/>
+        <w:numPr>
+          <w:ilvl w:val="2"/>
+          <w:numId w:val="1003"/>
+        </w:numPr>
+      </w:pPr>
+      <w:hyperlink w:anchor="readme">
+        <w:r>
+          <w:rPr>
+            <w:rStyle w:val="Hyperlink"/>
+          </w:rPr>
+          <w:t xml:space="preserve">README</w:t>
+        </w:r>
+      </w:hyperlink>
+    </w:p>
     <w:bookmarkEnd w:id="21"/>
-    <w:bookmarkStart w:id="22" w:name="introduction"/>
+    <w:bookmarkStart w:id="23" w:name="introduction"/>
     <w:p>
       <w:pPr>
         <w:pStyle w:val="Heading1"/>
@@ -163,11 +180,13 @@
         <w:pStyle w:val="FirstParagraph"/>
       </w:pPr>
       <w:r>
-        <w:t xml:space="preserve">This template explain what I think is important to report and how to report this information for X-ray computed tomography (CT) data acquired with the WAYGATE TECHNOLOGIES Phoenix V|tome|x L.</w:t>
-      </w:r>
-      <w:r>
-        <w:br/>
-      </w:r>
+        <w:t xml:space="preserve">This template explain what I think is important to report and how to report this information for X-ray computed tomography (CT) data acquired with the WAYGATE TECHNOLOGIES Phoenix V|tome|x L. Although it is not a microscope, we do have a CT scanner at the IMPALA and I wanted to have such a template for this instrument as well.</w:t>
+      </w:r>
+    </w:p>
+    <w:p>
+      <w:pPr>
+        <w:pStyle w:val="BodyText"/>
+      </w:pPr>
       <w:r>
         <w:t xml:space="preserve">The template is meant as an</w:t>
       </w:r>
@@ -249,9 +268,31 @@
       <w:pPr>
         <w:pStyle w:val="BodyText"/>
       </w:pPr>
-    </w:p>
-    <w:bookmarkEnd w:id="22"/>
-    <w:bookmarkStart w:id="29" w:name="what-and-how-to-report"/>
+      <w:r>
+        <w:t xml:space="preserve">This template is available as a markdown file (this file) as well as a</w:t>
+      </w:r>
+      <w:r>
+        <w:t xml:space="preserve"> </w:t>
+      </w:r>
+      <w:hyperlink r:id="rId22">
+        <w:r>
+          <w:rPr>
+            <w:rStyle w:val="Hyperlink"/>
+          </w:rPr>
+          <w:t xml:space="preserve">DOCX file</w:t>
+        </w:r>
+      </w:hyperlink>
+      <w:r>
+        <w:t xml:space="preserve">.</w:t>
+      </w:r>
+    </w:p>
+    <w:p>
+      <w:pPr>
+        <w:pStyle w:val="BodyText"/>
+      </w:pPr>
+    </w:p>
+    <w:bookmarkEnd w:id="23"/>
+    <w:bookmarkStart w:id="30" w:name="what-and-how-to-report"/>
     <w:p>
       <w:pPr>
         <w:pStyle w:val="Heading1"/>
@@ -260,7 +301,7 @@
         <w:t xml:space="preserve">What and how to report</w:t>
       </w:r>
     </w:p>
-    <w:bookmarkStart w:id="23" w:name="method-section-of-a-paper"/>
+    <w:bookmarkStart w:id="24" w:name="method-section-of-a-paper"/>
     <w:p>
       <w:pPr>
         <w:pStyle w:val="Heading2"/>
@@ -326,8 +367,8 @@
         <w:pStyle w:val="BodyText"/>
       </w:pPr>
     </w:p>
-    <w:bookmarkEnd w:id="23"/>
-    <w:bookmarkStart w:id="28" w:name="data-metadata"/>
+    <w:bookmarkEnd w:id="24"/>
+    <w:bookmarkStart w:id="29" w:name="data-metadata"/>
     <w:p>
       <w:pPr>
         <w:pStyle w:val="Heading2"/>
@@ -336,7 +377,7 @@
         <w:t xml:space="preserve">Data &amp; Metadata</w:t>
       </w:r>
     </w:p>
-    <w:bookmarkStart w:id="24" w:name="general"/>
+    <w:bookmarkStart w:id="25" w:name="general"/>
     <w:p>
       <w:pPr>
         <w:pStyle w:val="Heading3"/>
@@ -370,8 +411,8 @@
         <w:t xml:space="preserve">to the upload.</w:t>
       </w:r>
     </w:p>
-    <w:bookmarkEnd w:id="24"/>
-    <w:bookmarkStart w:id="25" w:name="ct-data"/>
+    <w:bookmarkEnd w:id="25"/>
+    <w:bookmarkStart w:id="26" w:name="ct-data"/>
     <w:p>
       <w:pPr>
         <w:pStyle w:val="Heading3"/>
@@ -405,8 +446,8 @@
         <w:t xml:space="preserve">below).</w:t>
       </w:r>
     </w:p>
-    <w:bookmarkEnd w:id="25"/>
-    <w:bookmarkStart w:id="26" w:name="ct-metadata"/>
+    <w:bookmarkEnd w:id="26"/>
+    <w:bookmarkStart w:id="27" w:name="ct-metadata"/>
     <w:p>
       <w:pPr>
         <w:pStyle w:val="Heading3"/>
@@ -429,8 +470,8 @@
         <w:t xml:space="preserve">In case of a multi|scan, upload only the PCA and PCR files from the project folder (= not for each individual scan).</w:t>
       </w:r>
     </w:p>
-    <w:bookmarkEnd w:id="26"/>
-    <w:bookmarkStart w:id="27" w:name="readme"/>
+    <w:bookmarkEnd w:id="27"/>
+    <w:bookmarkStart w:id="28" w:name="readme"/>
     <w:p>
       <w:pPr>
         <w:pStyle w:val="Heading3"/>
@@ -493,9 +534,9 @@
         <w:t xml:space="preserve">Due to the size of the 3D models, only the PCA and PCR files are made available here. 3D models and/or raw data will be made available on request: contact [Name, email].”</w:t>
       </w:r>
     </w:p>
-    <w:bookmarkEnd w:id="27"/>
     <w:bookmarkEnd w:id="28"/>
     <w:bookmarkEnd w:id="29"/>
+    <w:bookmarkEnd w:id="30"/>
     <w:sectPr/>
   </w:body>
 </w:document>

</xml_diff>

<commit_message>
Minor text edits (mostly corr. mic. and links)
</commit_message>
<xml_diff>
--- a/Templates/WAYGATE_VtomexL.docx
+++ b/Templates/WAYGATE_VtomexL.docx
@@ -292,7 +292,7 @@
       </w:pPr>
     </w:p>
     <w:bookmarkEnd w:id="23"/>
-    <w:bookmarkStart w:id="30" w:name="what-and-how-to-report"/>
+    <w:bookmarkStart w:id="33" w:name="what-and-how-to-report"/>
     <w:p>
       <w:pPr>
         <w:pStyle w:val="Heading1"/>
@@ -301,7 +301,7 @@
         <w:t xml:space="preserve">What and how to report</w:t>
       </w:r>
     </w:p>
-    <w:bookmarkStart w:id="24" w:name="method-section-of-a-paper"/>
+    <w:bookmarkStart w:id="25" w:name="method-section-of-a-paper"/>
     <w:p>
       <w:pPr>
         <w:pStyle w:val="Heading2"/>
@@ -316,6 +316,31 @@
       </w:pPr>
       <w:r>
         <w:t xml:space="preserve">I suggest to use the following text snippets. Parts in square brackets must be adjusted using the text within the brackets as examples or list to choose from. The rest of the text should of course also be adapted to the study.</w:t>
+      </w:r>
+    </w:p>
+    <w:p>
+      <w:pPr>
+        <w:pStyle w:val="BodyText"/>
+      </w:pPr>
+      <w:r>
+        <w:t xml:space="preserve">Settings and their values can alternatively be presented as tables, either in the main text (recommended) or as supplementary material. The report(s), or parts of it (them), from the Shiny App</w:t>
+      </w:r>
+      <w:r>
+        <w:t xml:space="preserve"> </w:t>
+      </w:r>
+      <w:hyperlink r:id="rId24">
+        <w:r>
+          <w:rPr>
+            <w:rStyle w:val="Hyperlink"/>
+          </w:rPr>
+          <w:t xml:space="preserve">reporting templates</w:t>
+        </w:r>
+      </w:hyperlink>
+      <w:r>
+        <w:t xml:space="preserve"> </w:t>
+      </w:r>
+      <w:r>
+        <w:t xml:space="preserve">can be used for this.</w:t>
       </w:r>
     </w:p>
     <w:p>
@@ -367,8 +392,8 @@
         <w:pStyle w:val="BodyText"/>
       </w:pPr>
     </w:p>
-    <w:bookmarkEnd w:id="24"/>
-    <w:bookmarkStart w:id="29" w:name="data-metadata"/>
+    <w:bookmarkEnd w:id="25"/>
+    <w:bookmarkStart w:id="32" w:name="data-metadata"/>
     <w:p>
       <w:pPr>
         <w:pStyle w:val="Heading2"/>
@@ -377,7 +402,7 @@
         <w:t xml:space="preserve">Data &amp; Metadata</w:t>
       </w:r>
     </w:p>
-    <w:bookmarkStart w:id="25" w:name="general"/>
+    <w:bookmarkStart w:id="26" w:name="general"/>
     <w:p>
       <w:pPr>
         <w:pStyle w:val="Heading3"/>
@@ -410,9 +435,29 @@
       <w:r>
         <w:t xml:space="preserve">to the upload.</w:t>
       </w:r>
-    </w:p>
-    <w:bookmarkEnd w:id="25"/>
-    <w:bookmarkStart w:id="26" w:name="ct-data"/>
+      <w:r>
+        <w:br/>
+      </w:r>
+      <w:r>
+        <w:t xml:space="preserve">Even though many settings are included in the files as metadata, some of these settings should also be listed in the main text (see</w:t>
+      </w:r>
+      <w:r>
+        <w:t xml:space="preserve"> </w:t>
+      </w:r>
+      <w:hyperlink w:anchor="method-section-of-a-paper">
+        <w:r>
+          <w:rPr>
+            <w:rStyle w:val="Hyperlink"/>
+          </w:rPr>
+          <w:t xml:space="preserve">Method section of a paper</w:t>
+        </w:r>
+      </w:hyperlink>
+      <w:r>
+        <w:t xml:space="preserve">).</w:t>
+      </w:r>
+    </w:p>
+    <w:bookmarkEnd w:id="26"/>
+    <w:bookmarkStart w:id="27" w:name="ct-data"/>
     <w:p>
       <w:pPr>
         <w:pStyle w:val="Heading3"/>
@@ -446,8 +491,8 @@
         <w:t xml:space="preserve">below).</w:t>
       </w:r>
     </w:p>
-    <w:bookmarkEnd w:id="26"/>
-    <w:bookmarkStart w:id="27" w:name="ct-metadata"/>
+    <w:bookmarkEnd w:id="27"/>
+    <w:bookmarkStart w:id="28" w:name="ct-metadata"/>
     <w:p>
       <w:pPr>
         <w:pStyle w:val="Heading3"/>
@@ -470,8 +515,8 @@
         <w:t xml:space="preserve">In case of a multi|scan, upload only the PCA and PCR files from the project folder (= not for each individual scan).</w:t>
       </w:r>
     </w:p>
-    <w:bookmarkEnd w:id="27"/>
-    <w:bookmarkStart w:id="28" w:name="readme"/>
+    <w:bookmarkEnd w:id="28"/>
+    <w:bookmarkStart w:id="31" w:name="readme"/>
     <w:p>
       <w:pPr>
         <w:pStyle w:val="Heading3"/>
@@ -493,33 +538,35 @@
         <w:pStyle w:val="BodyText"/>
       </w:pPr>
       <w:r>
-        <w:t xml:space="preserve">” All scans were acquired with a Phoenix V|tome|x L (Baker Hughes / Waygate Technologies) with a [</w:t>
-      </w:r>
-      <w:r>
-        <w:rPr>
-          <w:i/>
-          <w:iCs/>
-        </w:rPr>
-        <w:t xml:space="preserve">microfocus</w:t>
+        <w:t xml:space="preserve">“The scans were acquired with datos|x acquisition v. [2.10.1.21328], reconstructed with datos|x reconstruction v. [2.10.1.21292] (Baker Hughes,</w:t>
       </w:r>
       <w:r>
         <w:t xml:space="preserve"> </w:t>
       </w:r>
-      <w:r>
-        <w:t xml:space="preserve">or</w:t>
+      <w:hyperlink r:id="rId29">
+        <w:r>
+          <w:rPr>
+            <w:rStyle w:val="Hyperlink"/>
+          </w:rPr>
+          <w:t xml:space="preserve">https://www.bakerhughes.com/waygate-technologies/ndt-software/phoenix-datosx-industrial-ct-acquisition-reconstruction-software</w:t>
+        </w:r>
+      </w:hyperlink>
+      <w:r>
+        <w:t xml:space="preserve">) and processed with VGSTUDIO MAX v. [3.5.2.release3.5.2-233823-51ca2b7a86c 64 bit] (Volume Graphics</w:t>
       </w:r>
       <w:r>
         <w:t xml:space="preserve"> </w:t>
       </w:r>
-      <w:r>
-        <w:rPr>
-          <w:i/>
-          <w:iCs/>
-        </w:rPr>
-        <w:t xml:space="preserve">minofocus</w:t>
-      </w:r>
-      <w:r>
-        <w:t xml:space="preserve">] tube. The scans were acquired with datos|x acquisition v. [2.10.1.21328], reconstructed with datos|x reconstruction v. [2.10.1.21292] and processed with VGStudioMax v. [3.5.2.release3.5.2-233823-51ca2b7a86c 64 bit].</w:t>
+      <w:hyperlink r:id="rId30">
+        <w:r>
+          <w:rPr>
+            <w:rStyle w:val="Hyperlink"/>
+          </w:rPr>
+          <w:t xml:space="preserve">https://www.volumegraphics.com/en/products/vgsm.html</w:t>
+        </w:r>
+      </w:hyperlink>
+      <w:r>
+        <w:t xml:space="preserve">).</w:t>
       </w:r>
       <w:r>
         <w:br/>
@@ -534,9 +581,9 @@
         <w:t xml:space="preserve">Due to the size of the 3D models, only the PCA and PCR files are made available here. 3D models and/or raw data will be made available on request: contact [Name, email].”</w:t>
       </w:r>
     </w:p>
-    <w:bookmarkEnd w:id="28"/>
-    <w:bookmarkEnd w:id="29"/>
-    <w:bookmarkEnd w:id="30"/>
+    <w:bookmarkEnd w:id="31"/>
+    <w:bookmarkEnd w:id="32"/>
+    <w:bookmarkEnd w:id="33"/>
     <w:sectPr/>
   </w:body>
 </w:document>

</xml_diff>